<commit_message>
work with configuration objects
</commit_message>
<xml_diff>
--- a/docs/Конфигурация универсального модуля кластеризации.docx
+++ b/docs/Конфигурация универсального модуля кластеризации.docx
@@ -26,11 +26,9 @@
         <w:t>ClusterProcessor</w:t>
       </w:r>
       <w:proofErr w:type="spellEnd"/>
-      <w:proofErr w:type="gramStart"/>
-      <w:r>
-        <w:t xml:space="preserve"> )</w:t>
-      </w:r>
-      <w:proofErr w:type="gramEnd"/>
+      <w:r>
+        <w:t>)</w:t>
+      </w:r>
     </w:p>
     <w:p>
       <w:r>
@@ -1692,8 +1690,19 @@
           </w:tcPr>
           <w:p>
             <w:r>
-              <w:t>Необходимое количество данных для кластеризации</w:t>
-            </w:r>
+              <w:t xml:space="preserve">Необходимое количество данных для </w:t>
+            </w:r>
+            <w:r>
+              <w:t xml:space="preserve">второй и последующих </w:t>
+            </w:r>
+            <w:proofErr w:type="spellStart"/>
+            <w:r>
+              <w:t>кластеризаци</w:t>
+            </w:r>
+            <w:r>
+              <w:t>й</w:t>
+            </w:r>
+            <w:proofErr w:type="spellEnd"/>
           </w:p>
         </w:tc>
         <w:tc>
@@ -1764,231 +1773,368 @@
             <w:vAlign w:val="center"/>
           </w:tcPr>
           <w:p>
-            <w:pPr>
-              <w:rPr>
-                <w:lang w:val="en-US"/>
-              </w:rPr>
-            </w:pPr>
-            <w:r>
-              <w:rPr>
-                <w:lang w:val="en-US"/>
-              </w:rPr>
-              <w:t xml:space="preserve">10 </w:t>
-            </w:r>
-          </w:p>
-        </w:tc>
-        <w:tc>
-          <w:tcPr>
-            <w:tcW w:w="2126" w:type="dxa"/>
-            <w:vAlign w:val="center"/>
-          </w:tcPr>
-          <w:p>
-            <w:r>
-              <w:rPr>
-                <w:lang w:val="en-US"/>
-              </w:rPr>
-              <w:t>Max</w:t>
-            </w:r>
-            <w:proofErr w:type="spellStart"/>
-            <w:r>
-              <w:t>RecordsNumberForClusterization</w:t>
-            </w:r>
-            <w:proofErr w:type="spellEnd"/>
-          </w:p>
-        </w:tc>
-        <w:tc>
-          <w:tcPr>
-            <w:tcW w:w="2126" w:type="dxa"/>
-            <w:vAlign w:val="center"/>
-          </w:tcPr>
-          <w:p>
-            <w:pPr>
+            <w:r>
+              <w:t>10</w:t>
+            </w:r>
+          </w:p>
+        </w:tc>
+        <w:tc>
+          <w:tcPr>
+            <w:tcW w:w="2126" w:type="dxa"/>
+            <w:vAlign w:val="center"/>
+          </w:tcPr>
+          <w:p>
+            <w:pPr>
+              <w:rPr>
+                <w:lang w:val="en-US"/>
+              </w:rPr>
+            </w:pPr>
+            <w:proofErr w:type="spellStart"/>
+            <w:r>
+              <w:t>RequireedRecordsNumberFor</w:t>
+            </w:r>
+            <w:proofErr w:type="spellEnd"/>
+            <w:r>
+              <w:rPr>
+                <w:lang w:val="en-US"/>
+              </w:rPr>
+              <w:t>Initial</w:t>
+            </w:r>
+            <w:r>
+              <w:t>Clusterization</w:t>
+            </w:r>
+          </w:p>
+        </w:tc>
+        <w:tc>
+          <w:tcPr>
+            <w:tcW w:w="2126" w:type="dxa"/>
+            <w:vAlign w:val="center"/>
+          </w:tcPr>
+          <w:p>
+            <w:pPr>
+              <w:rPr>
+                <w:lang w:val="en-US"/>
+              </w:rPr>
+            </w:pPr>
+            <w:r>
               <w:rPr>
                 <w:rFonts w:ascii="Courier New" w:hAnsi="Courier New" w:cs="Courier New"/>
                 <w:noProof/>
                 <w:color w:val="0000FF"/>
               </w:rPr>
-            </w:pPr>
-            <w:r>
+              <w:t>long</w:t>
+            </w:r>
+          </w:p>
+        </w:tc>
+        <w:tc>
+          <w:tcPr>
+            <w:tcW w:w="2126" w:type="dxa"/>
+            <w:vAlign w:val="center"/>
+          </w:tcPr>
+          <w:p>
+            <w:r>
+              <w:t xml:space="preserve">Необходимое количество данных для первой </w:t>
+            </w:r>
+            <w:r>
+              <w:lastRenderedPageBreak/>
+              <w:t>кластеризации</w:t>
+            </w:r>
+          </w:p>
+        </w:tc>
+        <w:tc>
+          <w:tcPr>
+            <w:tcW w:w="1276" w:type="dxa"/>
+            <w:vAlign w:val="center"/>
+          </w:tcPr>
+          <w:p/>
+        </w:tc>
+        <w:tc>
+          <w:tcPr>
+            <w:tcW w:w="3119" w:type="dxa"/>
+            <w:vAlign w:val="center"/>
+          </w:tcPr>
+          <w:p>
+            <w:pPr>
+              <w:rPr>
+                <w:lang w:val="en-US"/>
+              </w:rPr>
+            </w:pPr>
+            <w:proofErr w:type="spellStart"/>
+            <w:r>
+              <w:rPr>
+                <w:lang w:val="en-US"/>
+              </w:rPr>
+              <w:t>CPE_ClusterProcessor</w:t>
+            </w:r>
+            <w:r>
+              <w:rPr>
+                <w:lang w:val="en-US"/>
+              </w:rPr>
+              <w:t>_Cfg</w:t>
+            </w:r>
+            <w:proofErr w:type="spellEnd"/>
+            <w:r>
+              <w:rPr>
+                <w:lang w:val="en-US"/>
+              </w:rPr>
+              <w:t xml:space="preserve"> </w:t>
+            </w:r>
+            <w:r>
+              <w:rPr>
+                <w:lang w:val="en-US"/>
+              </w:rPr>
+              <w:t>-&gt;</w:t>
+            </w:r>
+            <w:proofErr w:type="spellStart"/>
+            <w:r>
+              <w:rPr>
+                <w:lang w:val="en-US"/>
+              </w:rPr>
+              <w:t>ClusterProcessor</w:t>
+            </w:r>
+            <w:r>
+              <w:rPr>
+                <w:lang w:val="en-US"/>
+              </w:rPr>
+              <w:t>_Cfg</w:t>
+            </w:r>
+            <w:proofErr w:type="spellEnd"/>
+          </w:p>
+        </w:tc>
+      </w:tr>
+      <w:tr>
+        <w:tc>
+          <w:tcPr>
+            <w:tcW w:w="534" w:type="dxa"/>
+            <w:vAlign w:val="center"/>
+          </w:tcPr>
+          <w:p>
+            <w:pPr>
+              <w:rPr>
+                <w:lang w:val="en-US"/>
+              </w:rPr>
+            </w:pPr>
+            <w:r>
+              <w:rPr>
+                <w:lang w:val="en-US"/>
+              </w:rPr>
+              <w:lastRenderedPageBreak/>
+              <w:t>1</w:t>
+            </w:r>
+            <w:proofErr w:type="spellStart"/>
+            <w:r>
+              <w:t>1</w:t>
+            </w:r>
+            <w:proofErr w:type="spellEnd"/>
+            <w:r>
+              <w:rPr>
+                <w:lang w:val="en-US"/>
+              </w:rPr>
+              <w:t xml:space="preserve"> </w:t>
+            </w:r>
+          </w:p>
+        </w:tc>
+        <w:tc>
+          <w:tcPr>
+            <w:tcW w:w="2126" w:type="dxa"/>
+            <w:vAlign w:val="center"/>
+          </w:tcPr>
+          <w:p>
+            <w:r>
+              <w:rPr>
+                <w:lang w:val="en-US"/>
+              </w:rPr>
+              <w:t>Max</w:t>
+            </w:r>
+            <w:proofErr w:type="spellStart"/>
+            <w:r>
+              <w:t>RecordsNumberForClusterization</w:t>
+            </w:r>
+            <w:proofErr w:type="spellEnd"/>
+          </w:p>
+        </w:tc>
+        <w:tc>
+          <w:tcPr>
+            <w:tcW w:w="2126" w:type="dxa"/>
+            <w:vAlign w:val="center"/>
+          </w:tcPr>
+          <w:p>
+            <w:pPr>
               <w:rPr>
                 <w:rFonts w:ascii="Courier New" w:hAnsi="Courier New" w:cs="Courier New"/>
                 <w:noProof/>
                 <w:color w:val="0000FF"/>
               </w:rPr>
-              <w:t>long</w:t>
-            </w:r>
-          </w:p>
-        </w:tc>
-        <w:tc>
-          <w:tcPr>
-            <w:tcW w:w="2126" w:type="dxa"/>
-            <w:vAlign w:val="center"/>
-          </w:tcPr>
-          <w:p>
-            <w:r>
-              <w:t xml:space="preserve">Максимальное  количество данных для кластеризации, хранимое для достижения </w:t>
-            </w:r>
-            <w:r>
-              <w:lastRenderedPageBreak/>
-              <w:t>получения характеристик с учетом не только, например, суточных</w:t>
-            </w:r>
-            <w:r>
-              <w:t>,</w:t>
-            </w:r>
-            <w:r>
-              <w:t xml:space="preserve"> но и сезонных влияний</w:t>
-            </w:r>
-          </w:p>
-        </w:tc>
-        <w:tc>
-          <w:tcPr>
-            <w:tcW w:w="1276" w:type="dxa"/>
-            <w:vAlign w:val="center"/>
-          </w:tcPr>
-          <w:p/>
-        </w:tc>
-        <w:tc>
-          <w:tcPr>
-            <w:tcW w:w="3119" w:type="dxa"/>
-            <w:vAlign w:val="center"/>
-          </w:tcPr>
-          <w:p>
-            <w:pPr>
-              <w:rPr>
-                <w:lang w:val="en-US"/>
-              </w:rPr>
-            </w:pPr>
-            <w:proofErr w:type="spellStart"/>
-            <w:r>
-              <w:rPr>
-                <w:lang w:val="en-US"/>
-              </w:rPr>
-              <w:t>CPE_ClusterProcessor</w:t>
-            </w:r>
-            <w:r>
-              <w:rPr>
-                <w:lang w:val="en-US"/>
-              </w:rPr>
-              <w:t>_Cfg</w:t>
-            </w:r>
-            <w:proofErr w:type="spellEnd"/>
-            <w:r>
-              <w:rPr>
-                <w:lang w:val="en-US"/>
-              </w:rPr>
-              <w:t xml:space="preserve"> </w:t>
-            </w:r>
-            <w:r>
-              <w:rPr>
-                <w:lang w:val="en-US"/>
-              </w:rPr>
-              <w:t>-&gt;</w:t>
-            </w:r>
-            <w:proofErr w:type="spellStart"/>
-            <w:r>
-              <w:rPr>
-                <w:lang w:val="en-US"/>
-              </w:rPr>
-              <w:t>ClusterProcessor</w:t>
-            </w:r>
-            <w:r>
-              <w:rPr>
-                <w:lang w:val="en-US"/>
-              </w:rPr>
-              <w:t>_Cfg</w:t>
-            </w:r>
-            <w:proofErr w:type="spellEnd"/>
-          </w:p>
-        </w:tc>
-      </w:tr>
-      <w:tr>
-        <w:tc>
-          <w:tcPr>
-            <w:tcW w:w="534" w:type="dxa"/>
-            <w:vAlign w:val="center"/>
-          </w:tcPr>
-          <w:p>
-            <w:r>
-              <w:lastRenderedPageBreak/>
-              <w:t>11</w:t>
-            </w:r>
-          </w:p>
-        </w:tc>
-        <w:tc>
-          <w:tcPr>
-            <w:tcW w:w="2126" w:type="dxa"/>
-            <w:vAlign w:val="center"/>
-          </w:tcPr>
-          <w:p>
-            <w:pPr>
-              <w:rPr>
-                <w:lang w:val="en-US"/>
-              </w:rPr>
-            </w:pPr>
-            <w:proofErr w:type="gramStart"/>
-            <w:r>
-              <w:t>С</w:t>
-            </w:r>
-            <w:proofErr w:type="gramEnd"/>
-            <w:r>
-              <w:rPr>
-                <w:lang w:val="en-US"/>
-              </w:rPr>
-              <w:t>luster_</w:t>
-            </w:r>
-            <w:r>
-              <w:t>С</w:t>
-            </w:r>
-            <w:r>
-              <w:rPr>
-                <w:lang w:val="en-US"/>
-              </w:rPr>
-              <w:t>enter</w:t>
-            </w:r>
-            <w:r>
-              <w:rPr>
-                <w:lang w:val="en-US"/>
-              </w:rPr>
-              <w:t>s</w:t>
-            </w:r>
-          </w:p>
-        </w:tc>
-        <w:tc>
-          <w:tcPr>
-            <w:tcW w:w="2126" w:type="dxa"/>
-            <w:vAlign w:val="center"/>
-          </w:tcPr>
-          <w:p>
-            <w:pPr>
+            </w:pPr>
+            <w:r>
               <w:rPr>
                 <w:rFonts w:ascii="Courier New" w:hAnsi="Courier New" w:cs="Courier New"/>
                 <w:noProof/>
                 <w:color w:val="0000FF"/>
-                <w:lang w:val="en-US"/>
-              </w:rPr>
-            </w:pPr>
-            <w:r>
+              </w:rPr>
+              <w:t>long</w:t>
+            </w:r>
+          </w:p>
+        </w:tc>
+        <w:tc>
+          <w:tcPr>
+            <w:tcW w:w="2126" w:type="dxa"/>
+            <w:vAlign w:val="center"/>
+          </w:tcPr>
+          <w:p>
+            <w:r>
+              <w:t>Максимальное  количество данных для кластеризации, хранимое для достижения получения характеристик с учетом не только, например, суточных, но и сезонных влияний</w:t>
+            </w:r>
+          </w:p>
+        </w:tc>
+        <w:tc>
+          <w:tcPr>
+            <w:tcW w:w="1276" w:type="dxa"/>
+            <w:vAlign w:val="center"/>
+          </w:tcPr>
+          <w:p/>
+        </w:tc>
+        <w:tc>
+          <w:tcPr>
+            <w:tcW w:w="3119" w:type="dxa"/>
+            <w:vAlign w:val="center"/>
+          </w:tcPr>
+          <w:p>
+            <w:pPr>
+              <w:rPr>
+                <w:lang w:val="en-US"/>
+              </w:rPr>
+            </w:pPr>
+            <w:proofErr w:type="spellStart"/>
+            <w:r>
+              <w:rPr>
+                <w:lang w:val="en-US"/>
+              </w:rPr>
+              <w:t>CPE_ClusterProcessor</w:t>
+            </w:r>
+            <w:r>
+              <w:rPr>
+                <w:lang w:val="en-US"/>
+              </w:rPr>
+              <w:t>_Cfg</w:t>
+            </w:r>
+            <w:proofErr w:type="spellEnd"/>
+            <w:r>
+              <w:rPr>
+                <w:lang w:val="en-US"/>
+              </w:rPr>
+              <w:t xml:space="preserve"> </w:t>
+            </w:r>
+            <w:r>
+              <w:rPr>
+                <w:lang w:val="en-US"/>
+              </w:rPr>
+              <w:t>-&gt;</w:t>
+            </w:r>
+            <w:proofErr w:type="spellStart"/>
+            <w:r>
+              <w:rPr>
+                <w:lang w:val="en-US"/>
+              </w:rPr>
+              <w:t>ClusterProcessor</w:t>
+            </w:r>
+            <w:r>
+              <w:rPr>
+                <w:lang w:val="en-US"/>
+              </w:rPr>
+              <w:t>_Cfg</w:t>
+            </w:r>
+            <w:proofErr w:type="spellEnd"/>
+          </w:p>
+        </w:tc>
+      </w:tr>
+      <w:tr>
+        <w:tc>
+          <w:tcPr>
+            <w:tcW w:w="534" w:type="dxa"/>
+            <w:vAlign w:val="center"/>
+          </w:tcPr>
+          <w:p>
+            <w:r>
+              <w:t>12</w:t>
+            </w:r>
+          </w:p>
+        </w:tc>
+        <w:tc>
+          <w:tcPr>
+            <w:tcW w:w="2126" w:type="dxa"/>
+            <w:vAlign w:val="center"/>
+          </w:tcPr>
+          <w:p>
+            <w:pPr>
+              <w:rPr>
+                <w:lang w:val="en-US"/>
+              </w:rPr>
+            </w:pPr>
+            <w:proofErr w:type="gramStart"/>
+            <w:r>
+              <w:t>С</w:t>
+            </w:r>
+            <w:proofErr w:type="gramEnd"/>
+            <w:r>
+              <w:rPr>
+                <w:lang w:val="en-US"/>
+              </w:rPr>
+              <w:t>luster_</w:t>
+            </w:r>
+            <w:r>
+              <w:t>С</w:t>
+            </w:r>
+            <w:r>
+              <w:rPr>
+                <w:lang w:val="en-US"/>
+              </w:rPr>
+              <w:t>enter</w:t>
+            </w:r>
+            <w:r>
+              <w:rPr>
+                <w:lang w:val="en-US"/>
+              </w:rPr>
+              <w:t>s</w:t>
+            </w:r>
+          </w:p>
+        </w:tc>
+        <w:tc>
+          <w:tcPr>
+            <w:tcW w:w="2126" w:type="dxa"/>
+            <w:vAlign w:val="center"/>
+          </w:tcPr>
+          <w:p>
+            <w:pPr>
               <w:rPr>
                 <w:rFonts w:ascii="Courier New" w:hAnsi="Courier New" w:cs="Courier New"/>
                 <w:noProof/>
                 <w:color w:val="0000FF"/>
                 <w:lang w:val="en-US"/>
               </w:rPr>
-              <w:t>List&lt;</w:t>
-            </w:r>
+            </w:pPr>
             <w:r>
               <w:rPr>
                 <w:rFonts w:ascii="Courier New" w:hAnsi="Courier New" w:cs="Courier New"/>
                 <w:noProof/>
                 <w:color w:val="0000FF"/>
-              </w:rPr>
-              <w:t>ClusterCenter</w:t>
+                <w:lang w:val="en-US"/>
+              </w:rPr>
+              <w:t>List&lt;</w:t>
             </w:r>
             <w:r>
               <w:rPr>
                 <w:rFonts w:ascii="Courier New" w:hAnsi="Courier New" w:cs="Courier New"/>
                 <w:noProof/>
                 <w:color w:val="0000FF"/>
+              </w:rPr>
+              <w:t>ClusterCenter</w:t>
+            </w:r>
+            <w:r>
+              <w:rPr>
+                <w:rFonts w:ascii="Courier New" w:hAnsi="Courier New" w:cs="Courier New"/>
+                <w:noProof/>
+                <w:color w:val="0000FF"/>
                 <w:lang w:val="en-US"/>
               </w:rPr>
               <w:t>&gt;</w:t>
@@ -2002,16 +2148,7 @@
           </w:tcPr>
           <w:p>
             <w:r>
-              <w:t>Коллекция центров к</w:t>
-            </w:r>
-            <w:r>
-              <w:t>ластер</w:t>
-            </w:r>
-            <w:r>
-              <w:t>ов</w:t>
-            </w:r>
-            <w:r>
-              <w:t>, представляющая из себя структуру, содержащую координаты центров кластеров следующего вида:</w:t>
+              <w:t>Коллекция центров кластеров, представляющая из себя структуру, содержащую координаты центров кластеров следующего вида:</w:t>
             </w:r>
           </w:p>
           <w:p>
@@ -2090,6 +2227,11 @@
             </w:r>
           </w:p>
           <w:p>
+            <w:pPr>
+              <w:rPr>
+                <w:lang w:val="en-US"/>
+              </w:rPr>
+            </w:pPr>
             <w:r>
               <w:rPr>
                 <w:lang w:val="en-US"/>
@@ -2123,6 +2265,9 @@
               <w:t>}</w:t>
             </w:r>
             <w:r>
+              <w:rPr>
+                <w:lang w:val="en-US"/>
+              </w:rPr>
               <w:t>,</w:t>
             </w:r>
           </w:p>
@@ -2174,7 +2319,19 @@
             </w:r>
             <w:proofErr w:type="gramEnd"/>
             <w:r>
-              <w:t xml:space="preserve"> время формирования центров кластеров.</w:t>
+              <w:t xml:space="preserve"> </w:t>
+            </w:r>
+            <w:r>
+              <w:t xml:space="preserve">характерное </w:t>
+            </w:r>
+            <w:r>
+              <w:t xml:space="preserve">время </w:t>
+            </w:r>
+            <w:r>
+              <w:t>кластера (средневзвешенное время замера точек, входящих в рассматриваемый  кластер</w:t>
+            </w:r>
+            <w:r>
+              <w:t>.</w:t>
             </w:r>
           </w:p>
           <w:p/>
@@ -2184,7 +2341,26 @@
             <w:tcW w:w="1276" w:type="dxa"/>
             <w:vAlign w:val="center"/>
           </w:tcPr>
-          <w:p/>
+          <w:p>
+            <w:r>
+              <w:t>При наличии данных, вычисление проводится с учетом имеющихся центров кластеров, в противном случае производится накопление необходимого для кластеризации  количества точек (</w:t>
+            </w:r>
+            <w:r>
+              <w:t>RequireedRecordsNumberFor</w:t>
+            </w:r>
+            <w:r>
+              <w:rPr>
+                <w:lang w:val="en-US"/>
+              </w:rPr>
+              <w:t>Initial</w:t>
+            </w:r>
+            <w:r>
+              <w:t>Clusterization</w:t>
+            </w:r>
+            <w:r>
+              <w:t>)</w:t>
+            </w:r>
+          </w:p>
         </w:tc>
         <w:tc>
           <w:tcPr>
@@ -2330,7 +2506,7 @@
             <w:rPr>
               <w:noProof/>
             </w:rPr>
-            <w:t>2</w:t>
+            <w:t>1</w:t>
           </w:r>
         </w:fldSimple>
       </w:p>
@@ -2947,7 +3123,7 @@
 </file>
 
 <file path=customXml/itemProps1.xml><?xml version="1.0" encoding="utf-8"?>
-<ds:datastoreItem xmlns:ds="http://schemas.openxmlformats.org/officeDocument/2006/customXml" ds:itemID="{58556746-9C60-452B-BE19-7F2172CA8EEE}">
+<ds:datastoreItem xmlns:ds="http://schemas.openxmlformats.org/officeDocument/2006/customXml" ds:itemID="{84FB11F4-A965-401B-A262-8D7C7022375A}">
   <ds:schemaRefs>
     <ds:schemaRef ds:uri="http://schemas.openxmlformats.org/officeDocument/2006/bibliography"/>
   </ds:schemaRefs>

</xml_diff>